<commit_message>
Fix model lists to private
</commit_message>
<xml_diff>
--- a/Assignments/Assignment04_WebApi/Assignment04_WebApi.docx
+++ b/Assignments/Assignment04_WebApi/Assignment04_WebApi.docx
@@ -18,9 +18,11 @@
       <w:r>
         <w:t xml:space="preserve">– </w:t>
       </w:r>
+      <w:proofErr w:type="spellStart"/>
       <w:r>
         <w:t>WebApi</w:t>
       </w:r>
+      <w:proofErr w:type="spellEnd"/>
       <w:r>
         <w:br/>
       </w:r>
@@ -42,13 +44,34 @@
         <w:t xml:space="preserve"> assignment, we will be returning to Star Wars. “I think my eyes are getting better. Instead of a big dark blur, I’m seeing a big bright blur.” In the third assig</w:t>
       </w:r>
       <w:r>
-        <w:t xml:space="preserve">nment, you wrote javascript that </w:t>
-      </w:r>
-      <w:r>
-        <w:t xml:space="preserve">communicated with a server that was hosted on Azure. In this assignment, you’ll be recreating that server. </w:t>
-      </w:r>
-      <w:r>
-        <w:t xml:space="preserve">You’ll be able to use your assignment three code to test your new server. Also, the server from assignment three is still deployed to Azure at </w:t>
+        <w:t xml:space="preserve">nment, you wrote </w:t>
+      </w:r>
+      <w:proofErr w:type="spellStart"/>
+      <w:r>
+        <w:t>javascript</w:t>
+      </w:r>
+      <w:proofErr w:type="spellEnd"/>
+      <w:r>
+        <w:t xml:space="preserve"> that </w:t>
+      </w:r>
+      <w:r>
+        <w:t xml:space="preserve">communicated with a server that was hosted on Azure. In this assignment, </w:t>
+      </w:r>
+      <w:proofErr w:type="gramStart"/>
+      <w:r>
+        <w:t>you’ll</w:t>
+      </w:r>
+      <w:proofErr w:type="gramEnd"/>
+      <w:r>
+        <w:t xml:space="preserve"> be recreating that server. </w:t>
+      </w:r>
+      <w:proofErr w:type="gramStart"/>
+      <w:r>
+        <w:t>You’ll</w:t>
+      </w:r>
+      <w:proofErr w:type="gramEnd"/>
+      <w:r>
+        <w:t xml:space="preserve"> be able to use your assignment three code to test your new server. Also, the server from assignment three is still deployed to Azure at </w:t>
       </w:r>
       <w:r>
         <w:t>“https://webrequestsserver</w:t>
@@ -94,9 +117,11 @@
       <w:r>
         <w:t xml:space="preserve">Your </w:t>
       </w:r>
+      <w:proofErr w:type="spellStart"/>
       <w:r>
         <w:t>FavoriteCharacters</w:t>
       </w:r>
+      <w:proofErr w:type="spellEnd"/>
       <w:r>
         <w:t xml:space="preserve"> controller must support the following </w:t>
       </w:r>
@@ -278,11 +303,16 @@
         </w:numPr>
       </w:pPr>
       <w:r>
-        <w:t>Accept JSON data for FirstName, Last</w:t>
+        <w:t xml:space="preserve">Accept JSON data for FirstName, </w:t>
+      </w:r>
+      <w:proofErr w:type="spellStart"/>
+      <w:r>
+        <w:t>Last</w:t>
       </w:r>
       <w:r>
         <w:t>Name</w:t>
       </w:r>
+      <w:proofErr w:type="spellEnd"/>
       <w:r>
         <w:t>, and Character</w:t>
       </w:r>
@@ -452,7 +482,15 @@
         <w:t>y/</w:t>
       </w:r>
       <w:r>
-        <w:t>value pair, “ViewDate.”</w:t>
+        <w:t>value pair, “</w:t>
+      </w:r>
+      <w:proofErr w:type="spellStart"/>
+      <w:r>
+        <w:t>ViewDate</w:t>
+      </w:r>
+      <w:proofErr w:type="spellEnd"/>
+      <w:r>
+        <w:t>.”</w:t>
       </w:r>
     </w:p>
     <w:p>
@@ -466,8 +504,13 @@
       <w:r>
         <w:t xml:space="preserve">Validate that </w:t>
       </w:r>
-      <w:r>
-        <w:t xml:space="preserve">ViewDate is </w:t>
+      <w:proofErr w:type="spellStart"/>
+      <w:r>
+        <w:t>ViewDate</w:t>
+      </w:r>
+      <w:proofErr w:type="spellEnd"/>
+      <w:r>
+        <w:t xml:space="preserve"> is </w:t>
       </w:r>
       <w:r>
         <w:t>sent in the JSON and has a length of at least 1 using entity annotations</w:t>
@@ -515,7 +558,7 @@
         </w:numPr>
       </w:pPr>
       <w:r>
-        <w:t>If the list of characters gets larger than 30, empty it before adding any new data.</w:t>
+        <w:t>The list of characters should begin with one entry.</w:t>
       </w:r>
     </w:p>
     <w:p>
@@ -527,11 +570,38 @@
         </w:numPr>
       </w:pPr>
       <w:r>
-        <w:t>The list of characters should begin with one entry.</w:t>
-      </w:r>
-    </w:p>
-    <w:p>
-      <w:r>
+        <w:t>The size of the list of characters should be capped at 30. During a POST request to create a new favorite character, clear the list first if it has too many entries.</w:t>
+      </w:r>
+    </w:p>
+    <w:p>
+      <w:pPr>
+        <w:pStyle w:val="ListParagraph"/>
+        <w:numPr>
+          <w:ilvl w:val="1"/>
+          <w:numId w:val="2"/>
+        </w:numPr>
+      </w:pPr>
+      <w:r>
+        <w:t>Be careful with the Route of your controller. Make sure you have “</w:t>
+      </w:r>
+      <w:proofErr w:type="spellStart"/>
+      <w:r>
+        <w:t>api</w:t>
+      </w:r>
+      <w:proofErr w:type="spellEnd"/>
+      <w:r>
+        <w:t>” and your controller is named correctly.</w:t>
+      </w:r>
+      <w:r>
+        <w:br/>
+      </w:r>
+      <w:r>
+        <w:br/>
+      </w:r>
+    </w:p>
+    <w:p>
+      <w:r>
+        <w:lastRenderedPageBreak/>
         <w:t>Stretch Levels</w:t>
       </w:r>
     </w:p>
@@ -548,14 +618,24 @@
       <w:r>
         <w:t xml:space="preserve"> with </w:t>
       </w:r>
+      <w:proofErr w:type="spellStart"/>
       <w:r>
         <w:t>WebApi</w:t>
       </w:r>
+      <w:proofErr w:type="spellEnd"/>
       <w:r>
         <w:t xml:space="preserve">, or </w:t>
       </w:r>
       <w:r>
-        <w:t>if you aren’t frozen in carbonite</w:t>
+        <w:t xml:space="preserve">if you </w:t>
+      </w:r>
+      <w:proofErr w:type="gramStart"/>
+      <w:r>
+        <w:t>aren’t</w:t>
+      </w:r>
+      <w:proofErr w:type="gramEnd"/>
+      <w:r>
+        <w:t xml:space="preserve"> frozen in carbonite</w:t>
       </w:r>
       <w:r>
         <w:t xml:space="preserve">, try to complete these stretch levels for </w:t>
@@ -564,7 +644,15 @@
         <w:t>a reputation bonus</w:t>
       </w:r>
       <w:r>
-        <w:t>. If you try for the stretch levels, make sure to type it in the comments on Moodle so I don’t miss it.</w:t>
+        <w:t xml:space="preserve">. If you try for the stretch levels, make sure to type it in the comments on Moodle so I </w:t>
+      </w:r>
+      <w:proofErr w:type="gramStart"/>
+      <w:r>
+        <w:t>don’t</w:t>
+      </w:r>
+      <w:proofErr w:type="gramEnd"/>
+      <w:r>
+        <w:t xml:space="preserve"> miss it.</w:t>
       </w:r>
     </w:p>
     <w:p>
@@ -578,7 +666,6 @@
         <w:rPr>
           <w:b/>
         </w:rPr>
-        <w:lastRenderedPageBreak/>
         <w:t>Purple Lightsaber</w:t>
       </w:r>
       <w:r>
@@ -667,7 +754,13 @@
         <w:t xml:space="preserve">http </w:t>
       </w:r>
       <w:r>
-        <w:t>verb is POST, PUT, or PATCH and the content type isn’t application/json.</w:t>
+        <w:t xml:space="preserve">verb is POST, PUT, or PATCH and the content type </w:t>
+      </w:r>
+      <w:r>
+        <w:t>is not</w:t>
+      </w:r>
+      <w:r>
+        <w:t xml:space="preserve"> application/json.</w:t>
       </w:r>
     </w:p>
     <w:p>
@@ -685,7 +778,15 @@
         <w:spacing w:line="256" w:lineRule="auto"/>
       </w:pPr>
       <w:r>
-        <w:t>No inline styles or inline javascript.</w:t>
+        <w:t xml:space="preserve">No inline styles or inline </w:t>
+      </w:r>
+      <w:proofErr w:type="spellStart"/>
+      <w:r>
+        <w:t>javascript</w:t>
+      </w:r>
+      <w:proofErr w:type="spellEnd"/>
+      <w:r>
+        <w:t>.</w:t>
       </w:r>
     </w:p>
     <w:p>
@@ -710,7 +811,15 @@
         <w:spacing w:line="256" w:lineRule="auto"/>
       </w:pPr>
       <w:r>
-        <w:t>Any resources not created by you (images, javascript libraries, etc.) must be referenced using a CDN or URL, not directly included in your assignment submission.</w:t>
+        <w:t xml:space="preserve">Any resources not created by you (images, </w:t>
+      </w:r>
+      <w:proofErr w:type="spellStart"/>
+      <w:r>
+        <w:t>javascript</w:t>
+      </w:r>
+      <w:proofErr w:type="spellEnd"/>
+      <w:r>
+        <w:t xml:space="preserve"> libraries, etc.) must be referenced using a CDN or URL, not directly included in your assignment submission.</w:t>
       </w:r>
     </w:p>
     <w:p>

</xml_diff>